<commit_message>
更改由Visual Studio 2022 C++ 完成
</commit_message>
<xml_diff>
--- a/C_plus/C++程序报告.docx
+++ b/C_plus/C++程序报告.docx
@@ -131,7 +131,7 @@
           <w:sz w:val="24"/>
           <w:szCs w:val="24"/>
         </w:rPr>
-        <w:t>编辑器Vis</w:t>
+        <w:t>编辑器</w:t>
       </w:r>
       <w:r>
         <w:rPr>
@@ -139,7 +139,23 @@
           <w:sz w:val="24"/>
           <w:szCs w:val="24"/>
         </w:rPr>
-        <w:t>ual Studio Code</w:t>
+        <w:t>V</w:t>
+      </w:r>
+      <w:r>
+        <w:rPr>
+          <w:rFonts w:ascii="宋体" w:eastAsia="宋体" w:hAnsi="宋体" w:hint="eastAsia"/>
+          <w:sz w:val="24"/>
+          <w:szCs w:val="24"/>
+        </w:rPr>
+        <w:t>isual</w:t>
+      </w:r>
+      <w:r>
+        <w:rPr>
+          <w:rFonts w:ascii="宋体" w:eastAsia="宋体" w:hAnsi="宋体"/>
+          <w:sz w:val="24"/>
+          <w:szCs w:val="24"/>
+        </w:rPr>
+        <w:t xml:space="preserve"> Studio 2022 Community</w:t>
       </w:r>
     </w:p>
     <w:p>
@@ -202,7 +218,7 @@
         <w:ind w:firstLineChars="0"/>
         <w:jc w:val="left"/>
         <w:rPr>
-          <w:rFonts w:ascii="宋体" w:eastAsia="宋体" w:hAnsi="宋体" w:hint="eastAsia"/>
+          <w:rFonts w:ascii="宋体" w:eastAsia="宋体" w:hAnsi="宋体"/>
           <w:sz w:val="24"/>
           <w:szCs w:val="24"/>
         </w:rPr>

</xml_diff>